<commit_message>
Se crean diferentes párrafos y asi mismo se agregan párrafos
</commit_message>
<xml_diff>
--- a/Automatización-Word/AutomatizaciónV2.docx
+++ b/Automatización-Word/AutomatizaciónV2.docx
@@ -24,7 +24,28 @@
           <w:b/>
           <w:sz w:val="28"/>
         </w:rPr>
-        <w:t>Con otro tipo de letra se diseño la segunda linea hacia la izquierda</w:t>
+        <w:t xml:space="preserve">Con otro tipo de letra se diseño la segunda linea hacia la izquierda - </w:t>
+      </w:r>
+      <w:r>
+        <w:rPr>
+          <w:rFonts w:ascii="Calibri" w:hAnsi="Calibri"/>
+          <w:b/>
+          <w:sz w:val="36"/>
+        </w:rPr>
+        <w:t>Es la continuación de la misma segunda linea con otros estilos para seguir probando</w:t>
+      </w:r>
+    </w:p>
+    <w:p>
+      <w:pPr>
+        <w:jc w:val="both"/>
+      </w:pPr>
+      <w:r>
+        <w:rPr>
+          <w:rFonts w:ascii="Georgia" w:hAnsi="Georgia"/>
+          <w:color w:val="0000FF"/>
+          <w:sz w:val="22"/>
+        </w:rPr>
+        <w:t>Este es el estilo correspondiente al tercer párrafo del documento que se esta creando</w:t>
       </w:r>
     </w:p>
     <w:sectPr>

</xml_diff>

<commit_message>
Se crea otro párrafo con las estilos
</commit_message>
<xml_diff>
--- a/Automatización-Word/AutomatizaciónV2.docx
+++ b/Automatización-Word/AutomatizaciónV2.docx
@@ -11,7 +11,7 @@
           <w:rFonts w:ascii="Arial" w:hAnsi="Arial"/>
           <w:sz w:val="24"/>
         </w:rPr>
-        <w:t>Este es un texto</w:t>
+        <w:t>Este es un texto.</w:t>
       </w:r>
     </w:p>
     <w:p>
@@ -32,7 +32,7 @@
           <w:b/>
           <w:sz w:val="36"/>
         </w:rPr>
-        <w:t>Es la continuación de la misma segunda linea con otros estilos para seguir probando</w:t>
+        <w:t>Es la continuación de la misma segunda linea con otros estilos para seguir probando.</w:t>
       </w:r>
     </w:p>
     <w:p>
@@ -45,7 +45,20 @@
           <w:color w:val="0000FF"/>
           <w:sz w:val="22"/>
         </w:rPr>
-        <w:t>Este es el estilo correspondiente al tercer párrafo del documento que se esta creando</w:t>
+        <w:t>Este es el estilo correspondiente al tercer párrafo del documento que se esta creando.</w:t>
+      </w:r>
+    </w:p>
+    <w:p>
+      <w:pPr>
+        <w:jc w:val="right"/>
+      </w:pPr>
+      <w:r>
+        <w:rPr>
+          <w:rFonts w:ascii="Verdana" w:hAnsi="Verdana"/>
+          <w:color w:val="0000FF"/>
+          <w:sz w:val="26"/>
+        </w:rPr>
+        <w:t>Este es el siguiente párrafo, (párrafo 4) creado con los diferentes estilos ya predefinidos</w:t>
       </w:r>
     </w:p>
     <w:sectPr>

</xml_diff>

<commit_message>
Se finaliza la V2
</commit_message>
<xml_diff>
--- a/Automatización-Word/AutomatizaciónV2.docx
+++ b/Automatización-Word/AutomatizaciónV2.docx
@@ -37,7 +37,7 @@
     </w:p>
     <w:p>
       <w:pPr>
-        <w:jc w:val="both"/>
+        <w:jc w:val="right"/>
       </w:pPr>
       <w:r>
         <w:rPr>
@@ -50,7 +50,7 @@
     </w:p>
     <w:p>
       <w:pPr>
-        <w:jc w:val="right"/>
+        <w:jc w:val="both"/>
       </w:pPr>
       <w:r>
         <w:rPr>
@@ -59,6 +59,19 @@
           <w:sz w:val="26"/>
         </w:rPr>
         <w:t>Este es el siguiente párrafo, (párrafo 4) creado con los diferentes estilos ya predefinidos</w:t>
+      </w:r>
+    </w:p>
+    <w:p>
+      <w:pPr>
+        <w:jc w:val="left"/>
+      </w:pPr>
+      <w:r>
+        <w:rPr>
+          <w:rFonts w:ascii="Courier New" w:hAnsi="Courier New"/>
+          <w:i/>
+          <w:sz w:val="26"/>
+        </w:rPr>
+        <w:t>Este es el siguiente párrafo, (párrafo 5) creado con los diferentes estilos ya predefinidos</w:t>
       </w:r>
     </w:p>
     <w:sectPr>

</xml_diff>